<commit_message>
Add more data and example
</commit_message>
<xml_diff>
--- a/Collaborative-Filtering-Recommender.docx
+++ b/Collaborative-Filtering-Recommender.docx
@@ -232,6 +232,53 @@
     </w:p>
     <w:p>
       <w:pPr>
+        <w:pStyle w:val="SourceCode"/>
+      </w:pPr>
+      <w:r>
+        <w:rPr>
+          <w:rStyle w:val="KeywordTok"/>
+        </w:rPr>
+        <w:t xml:space="preserve">library</w:t>
+      </w:r>
+      <w:r>
+        <w:rPr>
+          <w:rStyle w:val="NormalTok"/>
+        </w:rPr>
+        <w:t xml:space="preserve">(dplyr)</w:t>
+      </w:r>
+      <w:r>
+        <w:br w:type="textWrapping"/>
+      </w:r>
+      <w:r>
+        <w:rPr>
+          <w:rStyle w:val="KeywordTok"/>
+        </w:rPr>
+        <w:t xml:space="preserve">library</w:t>
+      </w:r>
+      <w:r>
+        <w:rPr>
+          <w:rStyle w:val="NormalTok"/>
+        </w:rPr>
+        <w:t xml:space="preserve">(ggplot2)</w:t>
+      </w:r>
+      <w:r>
+        <w:br w:type="textWrapping"/>
+      </w:r>
+      <w:r>
+        <w:rPr>
+          <w:rStyle w:val="KeywordTok"/>
+        </w:rPr>
+        <w:t xml:space="preserve">library</w:t>
+      </w:r>
+      <w:r>
+        <w:rPr>
+          <w:rStyle w:val="NormalTok"/>
+        </w:rPr>
+        <w:t xml:space="preserve">(recommenderlab)</w:t>
+      </w:r>
+    </w:p>
+    <w:p>
+      <w:pPr>
         <w:pStyle w:val="FirstParagraph"/>
       </w:pPr>
       <w:r>
@@ -259,6 +306,137 @@
       </w:pPr>
       <w:r>
         <w:rPr>
+          <w:rStyle w:val="KeywordTok"/>
+        </w:rPr>
+        <w:t xml:space="preserve">help</w:t>
+      </w:r>
+      <w:r>
+        <w:rPr>
+          <w:rStyle w:val="NormalTok"/>
+        </w:rPr>
+        <w:t xml:space="preserve">(</w:t>
+      </w:r>
+      <w:r>
+        <w:rPr>
+          <w:rStyle w:val="DataTypeTok"/>
+        </w:rPr>
+        <w:t xml:space="preserve">package =</w:t>
+      </w:r>
+      <w:r>
+        <w:rPr>
+          <w:rStyle w:val="NormalTok"/>
+        </w:rPr>
+        <w:t xml:space="preserve"> </w:t>
+      </w:r>
+      <w:r>
+        <w:rPr>
+          <w:rStyle w:val="StringTok"/>
+        </w:rPr>
+        <w:t xml:space="preserve">"recommenderlab"</w:t>
+      </w:r>
+      <w:r>
+        <w:rPr>
+          <w:rStyle w:val="NormalTok"/>
+        </w:rPr>
+        <w:t xml:space="preserve">)</w:t>
+      </w:r>
+      <w:r>
+        <w:br w:type="textWrapping"/>
+      </w:r>
+      <w:r>
+        <w:rPr>
+          <w:rStyle w:val="NormalTok"/>
+        </w:rPr>
+        <w:t xml:space="preserve">datasets_available &lt;-</w:t>
+      </w:r>
+      <w:r>
+        <w:rPr>
+          <w:rStyle w:val="StringTok"/>
+        </w:rPr>
+        <w:t xml:space="preserve"> </w:t>
+      </w:r>
+      <w:r>
+        <w:rPr>
+          <w:rStyle w:val="KeywordTok"/>
+        </w:rPr>
+        <w:t xml:space="preserve">data</w:t>
+      </w:r>
+      <w:r>
+        <w:rPr>
+          <w:rStyle w:val="NormalTok"/>
+        </w:rPr>
+        <w:t xml:space="preserve">(</w:t>
+      </w:r>
+      <w:r>
+        <w:rPr>
+          <w:rStyle w:val="DataTypeTok"/>
+        </w:rPr>
+        <w:t xml:space="preserve">package =</w:t>
+      </w:r>
+      <w:r>
+        <w:rPr>
+          <w:rStyle w:val="NormalTok"/>
+        </w:rPr>
+        <w:t xml:space="preserve"> </w:t>
+      </w:r>
+      <w:r>
+        <w:rPr>
+          <w:rStyle w:val="StringTok"/>
+        </w:rPr>
+        <w:t xml:space="preserve">"recommenderlab"</w:t>
+      </w:r>
+      <w:r>
+        <w:rPr>
+          <w:rStyle w:val="NormalTok"/>
+        </w:rPr>
+        <w:t xml:space="preserve">)</w:t>
+      </w:r>
+      <w:r>
+        <w:br w:type="textWrapping"/>
+      </w:r>
+      <w:r>
+        <w:rPr>
+          <w:rStyle w:val="NormalTok"/>
+        </w:rPr>
+        <w:t xml:space="preserve">datasets_available</w:t>
+      </w:r>
+      <w:r>
+        <w:rPr>
+          <w:rStyle w:val="OperatorTok"/>
+        </w:rPr>
+        <w:t xml:space="preserve">$</w:t>
+      </w:r>
+      <w:r>
+        <w:rPr>
+          <w:rStyle w:val="NormalTok"/>
+        </w:rPr>
+        <w:t xml:space="preserve">results[,</w:t>
+      </w:r>
+      <w:r>
+        <w:rPr>
+          <w:rStyle w:val="DecValTok"/>
+        </w:rPr>
+        <w:t xml:space="preserve">4</w:t>
+      </w:r>
+      <w:r>
+        <w:rPr>
+          <w:rStyle w:val="NormalTok"/>
+        </w:rPr>
+        <w:t xml:space="preserve">] </w:t>
+      </w:r>
+      <w:r>
+        <w:rPr>
+          <w:rStyle w:val="CommentTok"/>
+        </w:rPr>
+        <w:t xml:space="preserve"># titles</w:t>
+      </w:r>
+    </w:p>
+    <w:p>
+      <w:pPr>
+        <w:pStyle w:val="SourceCode"/>
+      </w:pPr>
+      <w:r>
+        <w:rPr>
           <w:rStyle w:val="VerbatimChar"/>
         </w:rPr>
         <w:t xml:space="preserve">[1] "Jester dataset (5k sample)"               </w:t>
@@ -329,6 +507,44 @@
       </w:pPr>
       <w:r>
         <w:rPr>
+          <w:rStyle w:val="KeywordTok"/>
+        </w:rPr>
+        <w:t xml:space="preserve">data</w:t>
+      </w:r>
+      <w:r>
+        <w:rPr>
+          <w:rStyle w:val="NormalTok"/>
+        </w:rPr>
+        <w:t xml:space="preserve">(MovieLense) </w:t>
+      </w:r>
+      <w:r>
+        <w:rPr>
+          <w:rStyle w:val="CommentTok"/>
+        </w:rPr>
+        <w:t xml:space="preserve"># loads dataset</w:t>
+      </w:r>
+      <w:r>
+        <w:br w:type="textWrapping"/>
+      </w:r>
+      <w:r>
+        <w:rPr>
+          <w:rStyle w:val="KeywordTok"/>
+        </w:rPr>
+        <w:t xml:space="preserve">class</w:t>
+      </w:r>
+      <w:r>
+        <w:rPr>
+          <w:rStyle w:val="NormalTok"/>
+        </w:rPr>
+        <w:t xml:space="preserve">(MovieLense)</w:t>
+      </w:r>
+    </w:p>
+    <w:p>
+      <w:pPr>
+        <w:pStyle w:val="SourceCode"/>
+      </w:pPr>
+      <w:r>
+        <w:rPr>
           <w:rStyle w:val="VerbatimChar"/>
         </w:rPr>
         <w:t xml:space="preserve">[1] "realRatingMatrix"</w:t>
@@ -354,6 +570,44 @@
     </w:p>
     <w:p>
       <w:pPr>
+        <w:pStyle w:val="SourceCode"/>
+      </w:pPr>
+      <w:r>
+        <w:rPr>
+          <w:rStyle w:val="NormalTok"/>
+        </w:rPr>
+        <w:t xml:space="preserve">movie_r &lt;-</w:t>
+      </w:r>
+      <w:r>
+        <w:rPr>
+          <w:rStyle w:val="StringTok"/>
+        </w:rPr>
+        <w:t xml:space="preserve"> </w:t>
+      </w:r>
+      <w:r>
+        <w:rPr>
+          <w:rStyle w:val="NormalTok"/>
+        </w:rPr>
+        <w:t xml:space="preserve">MovieLense </w:t>
+      </w:r>
+      <w:r>
+        <w:br w:type="textWrapping"/>
+      </w:r>
+      <w:r>
+        <w:rPr>
+          <w:rStyle w:val="KeywordTok"/>
+        </w:rPr>
+        <w:t xml:space="preserve">remove</w:t>
+      </w:r>
+      <w:r>
+        <w:rPr>
+          <w:rStyle w:val="NormalTok"/>
+        </w:rPr>
+        <w:t xml:space="preserve">(MovieLense)</w:t>
+      </w:r>
+    </w:p>
+    <w:p>
+      <w:pPr>
         <w:pStyle w:val="FirstParagraph"/>
       </w:pPr>
       <w:r>
@@ -438,6 +692,38 @@
       </w:pPr>
       <w:r>
         <w:rPr>
+          <w:rStyle w:val="KeywordTok"/>
+        </w:rPr>
+        <w:t xml:space="preserve">library</w:t>
+      </w:r>
+      <w:r>
+        <w:rPr>
+          <w:rStyle w:val="NormalTok"/>
+        </w:rPr>
+        <w:t xml:space="preserve">(pryr)</w:t>
+      </w:r>
+      <w:r>
+        <w:br w:type="textWrapping"/>
+      </w:r>
+      <w:r>
+        <w:rPr>
+          <w:rStyle w:val="KeywordTok"/>
+        </w:rPr>
+        <w:t xml:space="preserve">object_size</w:t>
+      </w:r>
+      <w:r>
+        <w:rPr>
+          <w:rStyle w:val="NormalTok"/>
+        </w:rPr>
+        <w:t xml:space="preserve">(movie_r)</w:t>
+      </w:r>
+    </w:p>
+    <w:p>
+      <w:pPr>
+        <w:pStyle w:val="SourceCode"/>
+      </w:pPr>
+      <w:r>
+        <w:rPr>
           <w:rStyle w:val="VerbatimChar"/>
         </w:rPr>
         <w:t xml:space="preserve">1.41 MB</w:t>
@@ -449,6 +735,47 @@
       </w:pPr>
       <w:r>
         <w:rPr>
+          <w:rStyle w:val="KeywordTok"/>
+        </w:rPr>
+        <w:t xml:space="preserve">object_size</w:t>
+      </w:r>
+      <w:r>
+        <w:rPr>
+          <w:rStyle w:val="NormalTok"/>
+        </w:rPr>
+        <w:t xml:space="preserve">(</w:t>
+      </w:r>
+      <w:r>
+        <w:rPr>
+          <w:rStyle w:val="KeywordTok"/>
+        </w:rPr>
+        <w:t xml:space="preserve">as</w:t>
+      </w:r>
+      <w:r>
+        <w:rPr>
+          <w:rStyle w:val="NormalTok"/>
+        </w:rPr>
+        <w:t xml:space="preserve">(movie_r, </w:t>
+      </w:r>
+      <w:r>
+        <w:rPr>
+          <w:rStyle w:val="StringTok"/>
+        </w:rPr>
+        <w:t xml:space="preserve">"matrix"</w:t>
+      </w:r>
+      <w:r>
+        <w:rPr>
+          <w:rStyle w:val="NormalTok"/>
+        </w:rPr>
+        <w:t xml:space="preserve">))</w:t>
+      </w:r>
+    </w:p>
+    <w:p>
+      <w:pPr>
+        <w:pStyle w:val="SourceCode"/>
+      </w:pPr>
+      <w:r>
+        <w:rPr>
           <w:rStyle w:val="VerbatimChar"/>
         </w:rPr>
         <w:t xml:space="preserve">12.8 MB</w:t>
@@ -492,7 +819,7 @@
         <w:pStyle w:val="FirstParagraph"/>
       </w:pPr>
       <w:r>
-        <w:t xml:space="preserve">Some initial information about the dimensions and ratings count within Movielense matrix.</w:t>
+        <w:t xml:space="preserve">Below is a preview of the ratings matrix of users and their ratings. Rows represent the user indexes.</w:t>
       </w:r>
     </w:p>
     <w:p>
@@ -501,9 +828,173 @@
       </w:pPr>
       <w:r>
         <w:rPr>
-          <w:rStyle w:val="VerbatimChar"/>
-        </w:rPr>
-        <w:t xml:space="preserve">943 x 1664 rating matrix of class 'realRatingMatrix' with 99392 ratings.</w:t>
+          <w:rStyle w:val="KeywordTok"/>
+        </w:rPr>
+        <w:t xml:space="preserve">getRatingMatrix</w:t>
+      </w:r>
+      <w:r>
+        <w:rPr>
+          <w:rStyle w:val="NormalTok"/>
+        </w:rPr>
+        <w:t xml:space="preserve">(movie_r[</w:t>
+      </w:r>
+      <w:r>
+        <w:rPr>
+          <w:rStyle w:val="DecValTok"/>
+        </w:rPr>
+        <w:t xml:space="preserve">1</w:t>
+      </w:r>
+      <w:r>
+        <w:rPr>
+          <w:rStyle w:val="OperatorTok"/>
+        </w:rPr>
+        <w:t xml:space="preserve">:</w:t>
+      </w:r>
+      <w:r>
+        <w:rPr>
+          <w:rStyle w:val="DecValTok"/>
+        </w:rPr>
+        <w:t xml:space="preserve">10</w:t>
+      </w:r>
+      <w:r>
+        <w:rPr>
+          <w:rStyle w:val="NormalTok"/>
+        </w:rPr>
+        <w:t xml:space="preserve">, </w:t>
+      </w:r>
+      <w:r>
+        <w:rPr>
+          <w:rStyle w:val="DecValTok"/>
+        </w:rPr>
+        <w:t xml:space="preserve">1</w:t>
+      </w:r>
+      <w:r>
+        <w:rPr>
+          <w:rStyle w:val="OperatorTok"/>
+        </w:rPr>
+        <w:t xml:space="preserve">:</w:t>
+      </w:r>
+      <w:r>
+        <w:rPr>
+          <w:rStyle w:val="DecValTok"/>
+        </w:rPr>
+        <w:t xml:space="preserve">4</w:t>
+      </w:r>
+      <w:r>
+        <w:rPr>
+          <w:rStyle w:val="NormalTok"/>
+        </w:rPr>
+        <w:t xml:space="preserve">])</w:t>
+      </w:r>
+    </w:p>
+    <w:p>
+      <w:pPr>
+        <w:pStyle w:val="SourceCode"/>
+      </w:pPr>
+      <w:r>
+        <w:rPr>
+          <w:rStyle w:val="VerbatimChar"/>
+        </w:rPr>
+        <w:t xml:space="preserve">10 x 4 sparse Matrix of class "dgCMatrix"</w:t>
+      </w:r>
+      <w:r>
+        <w:br w:type="textWrapping"/>
+      </w:r>
+      <w:r>
+        <w:rPr>
+          <w:rStyle w:val="VerbatimChar"/>
+        </w:rPr>
+        <w:t xml:space="preserve">   Toy Story (1995) GoldenEye (1995) Four Rooms (1995) Get Shorty (1995)</w:t>
+      </w:r>
+      <w:r>
+        <w:br w:type="textWrapping"/>
+      </w:r>
+      <w:r>
+        <w:rPr>
+          <w:rStyle w:val="VerbatimChar"/>
+        </w:rPr>
+        <w:t xml:space="preserve">1                 5                3                 4                 3</w:t>
+      </w:r>
+      <w:r>
+        <w:br w:type="textWrapping"/>
+      </w:r>
+      <w:r>
+        <w:rPr>
+          <w:rStyle w:val="VerbatimChar"/>
+        </w:rPr>
+        <w:t xml:space="preserve">2                 4                .                 .                 .</w:t>
+      </w:r>
+      <w:r>
+        <w:br w:type="textWrapping"/>
+      </w:r>
+      <w:r>
+        <w:rPr>
+          <w:rStyle w:val="VerbatimChar"/>
+        </w:rPr>
+        <w:t xml:space="preserve">3                 .                .                 .                 .</w:t>
+      </w:r>
+      <w:r>
+        <w:br w:type="textWrapping"/>
+      </w:r>
+      <w:r>
+        <w:rPr>
+          <w:rStyle w:val="VerbatimChar"/>
+        </w:rPr>
+        <w:t xml:space="preserve">4                 .                .                 .                 .</w:t>
+      </w:r>
+      <w:r>
+        <w:br w:type="textWrapping"/>
+      </w:r>
+      <w:r>
+        <w:rPr>
+          <w:rStyle w:val="VerbatimChar"/>
+        </w:rPr>
+        <w:t xml:space="preserve">5                 4                3                 .                 .</w:t>
+      </w:r>
+      <w:r>
+        <w:br w:type="textWrapping"/>
+      </w:r>
+      <w:r>
+        <w:rPr>
+          <w:rStyle w:val="VerbatimChar"/>
+        </w:rPr>
+        <w:t xml:space="preserve">6                 4                .                 .                 .</w:t>
+      </w:r>
+      <w:r>
+        <w:br w:type="textWrapping"/>
+      </w:r>
+      <w:r>
+        <w:rPr>
+          <w:rStyle w:val="VerbatimChar"/>
+        </w:rPr>
+        <w:t xml:space="preserve">7                 .                .                 .                 5</w:t>
+      </w:r>
+      <w:r>
+        <w:br w:type="textWrapping"/>
+      </w:r>
+      <w:r>
+        <w:rPr>
+          <w:rStyle w:val="VerbatimChar"/>
+        </w:rPr>
+        <w:t xml:space="preserve">8                 .                .                 .                 .</w:t>
+      </w:r>
+      <w:r>
+        <w:br w:type="textWrapping"/>
+      </w:r>
+      <w:r>
+        <w:rPr>
+          <w:rStyle w:val="VerbatimChar"/>
+        </w:rPr>
+        <w:t xml:space="preserve">9                 .                .                 .                 .</w:t>
+      </w:r>
+      <w:r>
+        <w:br w:type="textWrapping"/>
+      </w:r>
+      <w:r>
+        <w:rPr>
+          <w:rStyle w:val="VerbatimChar"/>
+        </w:rPr>
+        <w:t xml:space="preserve">10                4                .                 .                 4</w:t>
       </w:r>
     </w:p>
     <w:p>
@@ -511,7 +1002,7 @@
         <w:pStyle w:val="FirstParagraph"/>
       </w:pPr>
       <w:r>
-        <w:t xml:space="preserve">A preview of the first 10 users (rows of matrix) shows their count of movie ratings out of the 1664 available movies in the dataset.</w:t>
+        <w:t xml:space="preserve">For a particular user such as User 1, they gave an average rating of 3.61. 10 of the movies rated by them are shown below.</w:t>
       </w:r>
     </w:p>
     <w:p>
@@ -520,149 +1011,80 @@
       </w:pPr>
       <w:r>
         <w:rPr>
-          <w:rStyle w:val="VerbatimChar"/>
-        </w:rPr>
-        <w:t xml:space="preserve">  1   2   3   4   5   6   7   8   9  10 </w:t>
-      </w:r>
-      <w:r>
-        <w:br w:type="textWrapping"/>
-      </w:r>
-      <w:r>
-        <w:rPr>
-          <w:rStyle w:val="VerbatimChar"/>
-        </w:rPr>
-        <w:t xml:space="preserve">271  61  51  23 175 208 400  59  22 184 </w:t>
+          <w:rStyle w:val="KeywordTok"/>
+        </w:rPr>
+        <w:t xml:space="preserve">as</w:t>
+      </w:r>
+      <w:r>
+        <w:rPr>
+          <w:rStyle w:val="NormalTok"/>
+        </w:rPr>
+        <w:t xml:space="preserve">(movie_r[</w:t>
+      </w:r>
+      <w:r>
+        <w:rPr>
+          <w:rStyle w:val="DecValTok"/>
+        </w:rPr>
+        <w:t xml:space="preserve">1</w:t>
+      </w:r>
+      <w:r>
+        <w:rPr>
+          <w:rStyle w:val="NormalTok"/>
+        </w:rPr>
+        <w:t xml:space="preserve">, ], </w:t>
+      </w:r>
+      <w:r>
+        <w:rPr>
+          <w:rStyle w:val="StringTok"/>
+        </w:rPr>
+        <w:t xml:space="preserve">"list"</w:t>
+      </w:r>
+      <w:r>
+        <w:rPr>
+          <w:rStyle w:val="NormalTok"/>
+        </w:rPr>
+        <w:t xml:space="preserve">)[[</w:t>
+      </w:r>
+      <w:r>
+        <w:rPr>
+          <w:rStyle w:val="DecValTok"/>
+        </w:rPr>
+        <w:t xml:space="preserve">1</w:t>
+      </w:r>
+      <w:r>
+        <w:rPr>
+          <w:rStyle w:val="NormalTok"/>
+        </w:rPr>
+        <w:t xml:space="preserve">]][</w:t>
+      </w:r>
+      <w:r>
+        <w:rPr>
+          <w:rStyle w:val="DecValTok"/>
+        </w:rPr>
+        <w:t xml:space="preserve">1</w:t>
+      </w:r>
+      <w:r>
+        <w:rPr>
+          <w:rStyle w:val="OperatorTok"/>
+        </w:rPr>
+        <w:t xml:space="preserve">:</w:t>
+      </w:r>
+      <w:r>
+        <w:rPr>
+          <w:rStyle w:val="DecValTok"/>
+        </w:rPr>
+        <w:t xml:space="preserve">10</w:t>
+      </w:r>
+      <w:r>
+        <w:rPr>
+          <w:rStyle w:val="NormalTok"/>
+        </w:rPr>
+        <w:t xml:space="preserve">]</w:t>
       </w:r>
     </w:p>
     <w:p>
       <w:pPr>
         <w:pStyle w:val="FirstParagraph"/>
-      </w:pPr>
-      <w:r>
-        <w:t xml:space="preserve">Below is a preview of the ratings matrix of users and their ratings. Rows represent the user indexes.</w:t>
-      </w:r>
-    </w:p>
-    <w:p>
-      <w:pPr>
-        <w:pStyle w:val="SourceCode"/>
-      </w:pPr>
-      <w:r>
-        <w:rPr>
-          <w:rStyle w:val="VerbatimChar"/>
-        </w:rPr>
-        <w:t xml:space="preserve">10 x 4 sparse Matrix of class "dgCMatrix"</w:t>
-      </w:r>
-      <w:r>
-        <w:br w:type="textWrapping"/>
-      </w:r>
-      <w:r>
-        <w:rPr>
-          <w:rStyle w:val="VerbatimChar"/>
-        </w:rPr>
-        <w:t xml:space="preserve">   Toy Story (1995) GoldenEye (1995) Four Rooms (1995) Get Shorty (1995)</w:t>
-      </w:r>
-      <w:r>
-        <w:br w:type="textWrapping"/>
-      </w:r>
-      <w:r>
-        <w:rPr>
-          <w:rStyle w:val="VerbatimChar"/>
-        </w:rPr>
-        <w:t xml:space="preserve">1                 5                3                 4                 3</w:t>
-      </w:r>
-      <w:r>
-        <w:br w:type="textWrapping"/>
-      </w:r>
-      <w:r>
-        <w:rPr>
-          <w:rStyle w:val="VerbatimChar"/>
-        </w:rPr>
-        <w:t xml:space="preserve">2                 4                .                 .                 .</w:t>
-      </w:r>
-      <w:r>
-        <w:br w:type="textWrapping"/>
-      </w:r>
-      <w:r>
-        <w:rPr>
-          <w:rStyle w:val="VerbatimChar"/>
-        </w:rPr>
-        <w:t xml:space="preserve">3                 .                .                 .                 .</w:t>
-      </w:r>
-      <w:r>
-        <w:br w:type="textWrapping"/>
-      </w:r>
-      <w:r>
-        <w:rPr>
-          <w:rStyle w:val="VerbatimChar"/>
-        </w:rPr>
-        <w:t xml:space="preserve">4                 .                .                 .                 .</w:t>
-      </w:r>
-      <w:r>
-        <w:br w:type="textWrapping"/>
-      </w:r>
-      <w:r>
-        <w:rPr>
-          <w:rStyle w:val="VerbatimChar"/>
-        </w:rPr>
-        <w:t xml:space="preserve">5                 4                3                 .                 .</w:t>
-      </w:r>
-      <w:r>
-        <w:br w:type="textWrapping"/>
-      </w:r>
-      <w:r>
-        <w:rPr>
-          <w:rStyle w:val="VerbatimChar"/>
-        </w:rPr>
-        <w:t xml:space="preserve">6                 4                .                 .                 .</w:t>
-      </w:r>
-      <w:r>
-        <w:br w:type="textWrapping"/>
-      </w:r>
-      <w:r>
-        <w:rPr>
-          <w:rStyle w:val="VerbatimChar"/>
-        </w:rPr>
-        <w:t xml:space="preserve">7                 .                .                 .                 5</w:t>
-      </w:r>
-      <w:r>
-        <w:br w:type="textWrapping"/>
-      </w:r>
-      <w:r>
-        <w:rPr>
-          <w:rStyle w:val="VerbatimChar"/>
-        </w:rPr>
-        <w:t xml:space="preserve">8                 .                .                 .                 .</w:t>
-      </w:r>
-      <w:r>
-        <w:br w:type="textWrapping"/>
-      </w:r>
-      <w:r>
-        <w:rPr>
-          <w:rStyle w:val="VerbatimChar"/>
-        </w:rPr>
-        <w:t xml:space="preserve">9                 .                .                 .                 .</w:t>
-      </w:r>
-      <w:r>
-        <w:br w:type="textWrapping"/>
-      </w:r>
-      <w:r>
-        <w:rPr>
-          <w:rStyle w:val="VerbatimChar"/>
-        </w:rPr>
-        <w:t xml:space="preserve">10                4                .                 .                 4</w:t>
-      </w:r>
-    </w:p>
-    <w:p>
-      <w:pPr>
-        <w:pStyle w:val="FirstParagraph"/>
-      </w:pPr>
-      <w:r>
-        <w:t xml:space="preserve">For a particular user such as User 1, they gave an average rating of 3.61. 10 of the movies rated by them are shown below.</w:t>
-      </w:r>
-    </w:p>
-    <w:p>
-      <w:pPr>
-        <w:pStyle w:val="BodyText"/>
       </w:pPr>
       <w:r>
         <w:t xml:space="preserve">The</w:t>
@@ -925,7 +1347,7 @@
               <a:graphicData uri="http://schemas.openxmlformats.org/drawingml/2006/picture">
                 <pic:pic>
                   <pic:nvPicPr>
-                    <pic:cNvPr descr="Collaborative-Filtering-Recommender_files/figure-docx/unnamed-chunk-9-1.png" id="0" name="Picture"/>
+                    <pic:cNvPr descr="Collaborative-Filtering-Recommender_files/figure-docx/unnamed-chunk-7-1.png" id="0" name="Picture"/>
                     <pic:cNvPicPr>
                       <a:picLocks noChangeArrowheads="1" noChangeAspect="1"/>
                     </pic:cNvPicPr>
@@ -964,6 +1386,35 @@
       </w:pPr>
       <w:r>
         <w:rPr>
+          <w:rStyle w:val="KeywordTok"/>
+        </w:rPr>
+        <w:t xml:space="preserve">summary</w:t>
+      </w:r>
+      <w:r>
+        <w:rPr>
+          <w:rStyle w:val="NormalTok"/>
+        </w:rPr>
+        <w:t xml:space="preserve">(</w:t>
+      </w:r>
+      <w:r>
+        <w:rPr>
+          <w:rStyle w:val="KeywordTok"/>
+        </w:rPr>
+        <w:t xml:space="preserve">rowCounts</w:t>
+      </w:r>
+      <w:r>
+        <w:rPr>
+          <w:rStyle w:val="NormalTok"/>
+        </w:rPr>
+        <w:t xml:space="preserve">(movie_r))</w:t>
+      </w:r>
+    </w:p>
+    <w:p>
+      <w:pPr>
+        <w:pStyle w:val="SourceCode"/>
+      </w:pPr>
+      <w:r>
+        <w:rPr>
           <w:rStyle w:val="VerbatimChar"/>
         </w:rPr>
         <w:t xml:space="preserve">   Min. 1st Qu.  Median    Mean 3rd Qu.    Max. </w:t>
@@ -976,6 +1427,482 @@
           <w:rStyle w:val="VerbatimChar"/>
         </w:rPr>
         <w:t xml:space="preserve">   19.0    32.0    64.0   105.4   147.5   735.0 </w:t>
+      </w:r>
+    </w:p>
+    <w:p>
+      <w:pPr>
+        <w:pStyle w:val="SourceCode"/>
+      </w:pPr>
+      <w:r>
+        <w:rPr>
+          <w:rStyle w:val="KeywordTok"/>
+        </w:rPr>
+        <w:t xml:space="preserve">rowCounts</w:t>
+      </w:r>
+      <w:r>
+        <w:rPr>
+          <w:rStyle w:val="NormalTok"/>
+        </w:rPr>
+        <w:t xml:space="preserve">(movie_r) </w:t>
+      </w:r>
+      <w:r>
+        <w:rPr>
+          <w:rStyle w:val="OperatorTok"/>
+        </w:rPr>
+        <w:t xml:space="preserve">%&gt;%</w:t>
+      </w:r>
+      <w:r>
+        <w:br w:type="textWrapping"/>
+      </w:r>
+      <w:r>
+        <w:rPr>
+          <w:rStyle w:val="StringTok"/>
+        </w:rPr>
+        <w:t xml:space="preserve">  </w:t>
+      </w:r>
+      <w:r>
+        <w:rPr>
+          <w:rStyle w:val="KeywordTok"/>
+        </w:rPr>
+        <w:t xml:space="preserve">data.frame</w:t>
+      </w:r>
+      <w:r>
+        <w:rPr>
+          <w:rStyle w:val="NormalTok"/>
+        </w:rPr>
+        <w:t xml:space="preserve">(</w:t>
+      </w:r>
+      <w:r>
+        <w:rPr>
+          <w:rStyle w:val="DataTypeTok"/>
+        </w:rPr>
+        <w:t xml:space="preserve">reviews_per_person =</w:t>
+      </w:r>
+      <w:r>
+        <w:rPr>
+          <w:rStyle w:val="NormalTok"/>
+        </w:rPr>
+        <w:t xml:space="preserve"> .) </w:t>
+      </w:r>
+      <w:r>
+        <w:rPr>
+          <w:rStyle w:val="OperatorTok"/>
+        </w:rPr>
+        <w:t xml:space="preserve">%&gt;%</w:t>
+      </w:r>
+      <w:r>
+        <w:br w:type="textWrapping"/>
+      </w:r>
+      <w:r>
+        <w:rPr>
+          <w:rStyle w:val="StringTok"/>
+        </w:rPr>
+        <w:t xml:space="preserve">  </w:t>
+      </w:r>
+      <w:r>
+        <w:rPr>
+          <w:rStyle w:val="KeywordTok"/>
+        </w:rPr>
+        <w:t xml:space="preserve">ggplot</w:t>
+      </w:r>
+      <w:r>
+        <w:rPr>
+          <w:rStyle w:val="NormalTok"/>
+        </w:rPr>
+        <w:t xml:space="preserve">(</w:t>
+      </w:r>
+      <w:r>
+        <w:rPr>
+          <w:rStyle w:val="KeywordTok"/>
+        </w:rPr>
+        <w:t xml:space="preserve">aes</w:t>
+      </w:r>
+      <w:r>
+        <w:rPr>
+          <w:rStyle w:val="NormalTok"/>
+        </w:rPr>
+        <w:t xml:space="preserve">(</w:t>
+      </w:r>
+      <w:r>
+        <w:rPr>
+          <w:rStyle w:val="DataTypeTok"/>
+        </w:rPr>
+        <w:t xml:space="preserve">x =</w:t>
+      </w:r>
+      <w:r>
+        <w:rPr>
+          <w:rStyle w:val="NormalTok"/>
+        </w:rPr>
+        <w:t xml:space="preserve"> reviews_per_person)) </w:t>
+      </w:r>
+      <w:r>
+        <w:rPr>
+          <w:rStyle w:val="OperatorTok"/>
+        </w:rPr>
+        <w:t xml:space="preserve">+</w:t>
+      </w:r>
+      <w:r>
+        <w:rPr>
+          <w:rStyle w:val="StringTok"/>
+        </w:rPr>
+        <w:t xml:space="preserve"> </w:t>
+      </w:r>
+      <w:r>
+        <w:br w:type="textWrapping"/>
+      </w:r>
+      <w:r>
+        <w:rPr>
+          <w:rStyle w:val="StringTok"/>
+        </w:rPr>
+        <w:t xml:space="preserve">    </w:t>
+      </w:r>
+      <w:r>
+        <w:rPr>
+          <w:rStyle w:val="KeywordTok"/>
+        </w:rPr>
+        <w:t xml:space="preserve">geom_histogram</w:t>
+      </w:r>
+      <w:r>
+        <w:rPr>
+          <w:rStyle w:val="NormalTok"/>
+        </w:rPr>
+        <w:t xml:space="preserve">(</w:t>
+      </w:r>
+      <w:r>
+        <w:rPr>
+          <w:rStyle w:val="KeywordTok"/>
+        </w:rPr>
+        <w:t xml:space="preserve">aes</w:t>
+      </w:r>
+      <w:r>
+        <w:rPr>
+          <w:rStyle w:val="NormalTok"/>
+        </w:rPr>
+        <w:t xml:space="preserve">(</w:t>
+      </w:r>
+      <w:r>
+        <w:rPr>
+          <w:rStyle w:val="DataTypeTok"/>
+        </w:rPr>
+        <w:t xml:space="preserve">y =</w:t>
+      </w:r>
+      <w:r>
+        <w:rPr>
+          <w:rStyle w:val="NormalTok"/>
+        </w:rPr>
+        <w:t xml:space="preserve"> ..density..), </w:t>
+      </w:r>
+      <w:r>
+        <w:rPr>
+          <w:rStyle w:val="DataTypeTok"/>
+        </w:rPr>
+        <w:t xml:space="preserve">binwidth =</w:t>
+      </w:r>
+      <w:r>
+        <w:rPr>
+          <w:rStyle w:val="NormalTok"/>
+        </w:rPr>
+        <w:t xml:space="preserve"> </w:t>
+      </w:r>
+      <w:r>
+        <w:rPr>
+          <w:rStyle w:val="DecValTok"/>
+        </w:rPr>
+        <w:t xml:space="preserve">20</w:t>
+      </w:r>
+      <w:r>
+        <w:rPr>
+          <w:rStyle w:val="NormalTok"/>
+        </w:rPr>
+        <w:t xml:space="preserve">) </w:t>
+      </w:r>
+      <w:r>
+        <w:rPr>
+          <w:rStyle w:val="OperatorTok"/>
+        </w:rPr>
+        <w:t xml:space="preserve">+</w:t>
+      </w:r>
+      <w:r>
+        <w:br w:type="textWrapping"/>
+      </w:r>
+      <w:r>
+        <w:rPr>
+          <w:rStyle w:val="StringTok"/>
+        </w:rPr>
+        <w:t xml:space="preserve">    </w:t>
+      </w:r>
+      <w:r>
+        <w:rPr>
+          <w:rStyle w:val="KeywordTok"/>
+        </w:rPr>
+        <w:t xml:space="preserve">scale_y_continuous</w:t>
+      </w:r>
+      <w:r>
+        <w:rPr>
+          <w:rStyle w:val="NormalTok"/>
+        </w:rPr>
+        <w:t xml:space="preserve">(</w:t>
+      </w:r>
+      <w:r>
+        <w:rPr>
+          <w:rStyle w:val="DataTypeTok"/>
+        </w:rPr>
+        <w:t xml:space="preserve">limits =</w:t>
+      </w:r>
+      <w:r>
+        <w:rPr>
+          <w:rStyle w:val="NormalTok"/>
+        </w:rPr>
+        <w:t xml:space="preserve"> </w:t>
+      </w:r>
+      <w:r>
+        <w:rPr>
+          <w:rStyle w:val="KeywordTok"/>
+        </w:rPr>
+        <w:t xml:space="preserve">c</w:t>
+      </w:r>
+      <w:r>
+        <w:rPr>
+          <w:rStyle w:val="NormalTok"/>
+        </w:rPr>
+        <w:t xml:space="preserve">(</w:t>
+      </w:r>
+      <w:r>
+        <w:rPr>
+          <w:rStyle w:val="DecValTok"/>
+        </w:rPr>
+        <w:t xml:space="preserve">0</w:t>
+      </w:r>
+      <w:r>
+        <w:rPr>
+          <w:rStyle w:val="NormalTok"/>
+        </w:rPr>
+        <w:t xml:space="preserve">,.</w:t>
+      </w:r>
+      <w:r>
+        <w:rPr>
+          <w:rStyle w:val="DecValTok"/>
+        </w:rPr>
+        <w:t xml:space="preserve">0125</w:t>
+      </w:r>
+      <w:r>
+        <w:rPr>
+          <w:rStyle w:val="NormalTok"/>
+        </w:rPr>
+        <w:t xml:space="preserve">), </w:t>
+      </w:r>
+      <w:r>
+        <w:br w:type="textWrapping"/>
+      </w:r>
+      <w:r>
+        <w:rPr>
+          <w:rStyle w:val="NormalTok"/>
+        </w:rPr>
+        <w:t xml:space="preserve">                       </w:t>
+      </w:r>
+      <w:r>
+        <w:rPr>
+          <w:rStyle w:val="DataTypeTok"/>
+        </w:rPr>
+        <w:t xml:space="preserve">breaks =</w:t>
+      </w:r>
+      <w:r>
+        <w:rPr>
+          <w:rStyle w:val="NormalTok"/>
+        </w:rPr>
+        <w:t xml:space="preserve"> </w:t>
+      </w:r>
+      <w:r>
+        <w:rPr>
+          <w:rStyle w:val="KeywordTok"/>
+        </w:rPr>
+        <w:t xml:space="preserve">seq</w:t>
+      </w:r>
+      <w:r>
+        <w:rPr>
+          <w:rStyle w:val="NormalTok"/>
+        </w:rPr>
+        <w:t xml:space="preserve">(</w:t>
+      </w:r>
+      <w:r>
+        <w:rPr>
+          <w:rStyle w:val="DecValTok"/>
+        </w:rPr>
+        <w:t xml:space="preserve">0</w:t>
+      </w:r>
+      <w:r>
+        <w:rPr>
+          <w:rStyle w:val="NormalTok"/>
+        </w:rPr>
+        <w:t xml:space="preserve">, </w:t>
+      </w:r>
+      <w:r>
+        <w:rPr>
+          <w:rStyle w:val="FloatTok"/>
+        </w:rPr>
+        <w:t xml:space="preserve">.0125</w:t>
+      </w:r>
+      <w:r>
+        <w:rPr>
+          <w:rStyle w:val="NormalTok"/>
+        </w:rPr>
+        <w:t xml:space="preserve">, </w:t>
+      </w:r>
+      <w:r>
+        <w:rPr>
+          <w:rStyle w:val="DataTypeTok"/>
+        </w:rPr>
+        <w:t xml:space="preserve">by =</w:t>
+      </w:r>
+      <w:r>
+        <w:rPr>
+          <w:rStyle w:val="NormalTok"/>
+        </w:rPr>
+        <w:t xml:space="preserve"> </w:t>
+      </w:r>
+      <w:r>
+        <w:rPr>
+          <w:rStyle w:val="FloatTok"/>
+        </w:rPr>
+        <w:t xml:space="preserve">0.0025</w:t>
+      </w:r>
+      <w:r>
+        <w:rPr>
+          <w:rStyle w:val="NormalTok"/>
+        </w:rPr>
+        <w:t xml:space="preserve">),</w:t>
+      </w:r>
+      <w:r>
+        <w:br w:type="textWrapping"/>
+      </w:r>
+      <w:r>
+        <w:rPr>
+          <w:rStyle w:val="NormalTok"/>
+        </w:rPr>
+        <w:t xml:space="preserve">                       </w:t>
+      </w:r>
+      <w:r>
+        <w:rPr>
+          <w:rStyle w:val="DataTypeTok"/>
+        </w:rPr>
+        <w:t xml:space="preserve">labels =</w:t>
+      </w:r>
+      <w:r>
+        <w:rPr>
+          <w:rStyle w:val="NormalTok"/>
+        </w:rPr>
+        <w:t xml:space="preserve"> </w:t>
+      </w:r>
+      <w:r>
+        <w:rPr>
+          <w:rStyle w:val="KeywordTok"/>
+        </w:rPr>
+        <w:t xml:space="preserve">seq</w:t>
+      </w:r>
+      <w:r>
+        <w:rPr>
+          <w:rStyle w:val="NormalTok"/>
+        </w:rPr>
+        <w:t xml:space="preserve">(</w:t>
+      </w:r>
+      <w:r>
+        <w:rPr>
+          <w:rStyle w:val="DecValTok"/>
+        </w:rPr>
+        <w:t xml:space="preserve">0</w:t>
+      </w:r>
+      <w:r>
+        <w:rPr>
+          <w:rStyle w:val="NormalTok"/>
+        </w:rPr>
+        <w:t xml:space="preserve">, </w:t>
+      </w:r>
+      <w:r>
+        <w:rPr>
+          <w:rStyle w:val="FloatTok"/>
+        </w:rPr>
+        <w:t xml:space="preserve">.0125</w:t>
+      </w:r>
+      <w:r>
+        <w:rPr>
+          <w:rStyle w:val="NormalTok"/>
+        </w:rPr>
+        <w:t xml:space="preserve">, </w:t>
+      </w:r>
+      <w:r>
+        <w:rPr>
+          <w:rStyle w:val="DataTypeTok"/>
+        </w:rPr>
+        <w:t xml:space="preserve">by =</w:t>
+      </w:r>
+      <w:r>
+        <w:rPr>
+          <w:rStyle w:val="NormalTok"/>
+        </w:rPr>
+        <w:t xml:space="preserve"> </w:t>
+      </w:r>
+      <w:r>
+        <w:rPr>
+          <w:rStyle w:val="FloatTok"/>
+        </w:rPr>
+        <w:t xml:space="preserve">0.0025</w:t>
+      </w:r>
+      <w:r>
+        <w:rPr>
+          <w:rStyle w:val="NormalTok"/>
+        </w:rPr>
+        <w:t xml:space="preserve">)) </w:t>
+      </w:r>
+      <w:r>
+        <w:rPr>
+          <w:rStyle w:val="OperatorTok"/>
+        </w:rPr>
+        <w:t xml:space="preserve">+</w:t>
+      </w:r>
+      <w:r>
+        <w:br w:type="textWrapping"/>
+      </w:r>
+      <w:r>
+        <w:rPr>
+          <w:rStyle w:val="StringTok"/>
+        </w:rPr>
+        <w:t xml:space="preserve">    </w:t>
+      </w:r>
+      <w:r>
+        <w:rPr>
+          <w:rStyle w:val="KeywordTok"/>
+        </w:rPr>
+        <w:t xml:space="preserve">labs</w:t>
+      </w:r>
+      <w:r>
+        <w:rPr>
+          <w:rStyle w:val="NormalTok"/>
+        </w:rPr>
+        <w:t xml:space="preserve">(</w:t>
+      </w:r>
+      <w:r>
+        <w:rPr>
+          <w:rStyle w:val="DataTypeTok"/>
+        </w:rPr>
+        <w:t xml:space="preserve">title =</w:t>
+      </w:r>
+      <w:r>
+        <w:rPr>
+          <w:rStyle w:val="NormalTok"/>
+        </w:rPr>
+        <w:t xml:space="preserve"> </w:t>
+      </w:r>
+      <w:r>
+        <w:rPr>
+          <w:rStyle w:val="StringTok"/>
+        </w:rPr>
+        <w:t xml:space="preserve">'Number of Ratings Per MovieLense Reviewer'</w:t>
+      </w:r>
+      <w:r>
+        <w:rPr>
+          <w:rStyle w:val="NormalTok"/>
+        </w:rPr>
+        <w:t xml:space="preserve">)</w:t>
       </w:r>
     </w:p>
     <w:p>
@@ -992,7 +1919,7 @@
               <a:graphicData uri="http://schemas.openxmlformats.org/drawingml/2006/picture">
                 <pic:pic>
                   <pic:nvPicPr>
-                    <pic:cNvPr descr="Collaborative-Filtering-Recommender_files/figure-docx/unnamed-chunk-10-1.png" id="0" name="Picture"/>
+                    <pic:cNvPr descr="Collaborative-Filtering-Recommender_files/figure-docx/unnamed-chunk-8-1.png" id="0" name="Picture"/>
                     <pic:cNvPicPr>
                       <a:picLocks noChangeArrowheads="1" noChangeAspect="1"/>
                     </pic:cNvPicPr>
@@ -1039,6 +1966,35 @@
       </w:pPr>
       <w:r>
         <w:rPr>
+          <w:rStyle w:val="KeywordTok"/>
+        </w:rPr>
+        <w:t xml:space="preserve">summary</w:t>
+      </w:r>
+      <w:r>
+        <w:rPr>
+          <w:rStyle w:val="NormalTok"/>
+        </w:rPr>
+        <w:t xml:space="preserve">(</w:t>
+      </w:r>
+      <w:r>
+        <w:rPr>
+          <w:rStyle w:val="KeywordTok"/>
+        </w:rPr>
+        <w:t xml:space="preserve">colCounts</w:t>
+      </w:r>
+      <w:r>
+        <w:rPr>
+          <w:rStyle w:val="NormalTok"/>
+        </w:rPr>
+        <w:t xml:space="preserve">(movie_r))</w:t>
+      </w:r>
+    </w:p>
+    <w:p>
+      <w:pPr>
+        <w:pStyle w:val="SourceCode"/>
+      </w:pPr>
+      <w:r>
+        <w:rPr>
           <w:rStyle w:val="VerbatimChar"/>
         </w:rPr>
         <w:t xml:space="preserve">   Min. 1st Qu.  Median    Mean 3rd Qu.    Max. </w:t>
@@ -1051,6 +2007,320 @@
           <w:rStyle w:val="VerbatimChar"/>
         </w:rPr>
         <w:t xml:space="preserve">   1.00    7.00   27.00   59.73   80.00  583.00 </w:t>
+      </w:r>
+    </w:p>
+    <w:p>
+      <w:pPr>
+        <w:pStyle w:val="SourceCode"/>
+      </w:pPr>
+      <w:r>
+        <w:rPr>
+          <w:rStyle w:val="KeywordTok"/>
+        </w:rPr>
+        <w:t xml:space="preserve">colCounts</w:t>
+      </w:r>
+      <w:r>
+        <w:rPr>
+          <w:rStyle w:val="NormalTok"/>
+        </w:rPr>
+        <w:t xml:space="preserve">(movie_r) </w:t>
+      </w:r>
+      <w:r>
+        <w:rPr>
+          <w:rStyle w:val="OperatorTok"/>
+        </w:rPr>
+        <w:t xml:space="preserve">%&gt;%</w:t>
+      </w:r>
+      <w:r>
+        <w:br w:type="textWrapping"/>
+      </w:r>
+      <w:r>
+        <w:rPr>
+          <w:rStyle w:val="StringTok"/>
+        </w:rPr>
+        <w:t xml:space="preserve">  </w:t>
+      </w:r>
+      <w:r>
+        <w:rPr>
+          <w:rStyle w:val="KeywordTok"/>
+        </w:rPr>
+        <w:t xml:space="preserve">data.frame</w:t>
+      </w:r>
+      <w:r>
+        <w:rPr>
+          <w:rStyle w:val="NormalTok"/>
+        </w:rPr>
+        <w:t xml:space="preserve">(</w:t>
+      </w:r>
+      <w:r>
+        <w:rPr>
+          <w:rStyle w:val="DataTypeTok"/>
+        </w:rPr>
+        <w:t xml:space="preserve">movie_review_count =</w:t>
+      </w:r>
+      <w:r>
+        <w:rPr>
+          <w:rStyle w:val="NormalTok"/>
+        </w:rPr>
+        <w:t xml:space="preserve"> .) </w:t>
+      </w:r>
+      <w:r>
+        <w:rPr>
+          <w:rStyle w:val="OperatorTok"/>
+        </w:rPr>
+        <w:t xml:space="preserve">%&gt;%</w:t>
+      </w:r>
+      <w:r>
+        <w:br w:type="textWrapping"/>
+      </w:r>
+      <w:r>
+        <w:rPr>
+          <w:rStyle w:val="StringTok"/>
+        </w:rPr>
+        <w:t xml:space="preserve">  </w:t>
+      </w:r>
+      <w:r>
+        <w:rPr>
+          <w:rStyle w:val="KeywordTok"/>
+        </w:rPr>
+        <w:t xml:space="preserve">ggplot</w:t>
+      </w:r>
+      <w:r>
+        <w:rPr>
+          <w:rStyle w:val="NormalTok"/>
+        </w:rPr>
+        <w:t xml:space="preserve">(</w:t>
+      </w:r>
+      <w:r>
+        <w:rPr>
+          <w:rStyle w:val="KeywordTok"/>
+        </w:rPr>
+        <w:t xml:space="preserve">aes</w:t>
+      </w:r>
+      <w:r>
+        <w:rPr>
+          <w:rStyle w:val="NormalTok"/>
+        </w:rPr>
+        <w:t xml:space="preserve">(</w:t>
+      </w:r>
+      <w:r>
+        <w:rPr>
+          <w:rStyle w:val="DataTypeTok"/>
+        </w:rPr>
+        <w:t xml:space="preserve">x =</w:t>
+      </w:r>
+      <w:r>
+        <w:rPr>
+          <w:rStyle w:val="NormalTok"/>
+        </w:rPr>
+        <w:t xml:space="preserve"> movie_review_count)) </w:t>
+      </w:r>
+      <w:r>
+        <w:rPr>
+          <w:rStyle w:val="OperatorTok"/>
+        </w:rPr>
+        <w:t xml:space="preserve">+</w:t>
+      </w:r>
+      <w:r>
+        <w:rPr>
+          <w:rStyle w:val="StringTok"/>
+        </w:rPr>
+        <w:t xml:space="preserve"> </w:t>
+      </w:r>
+      <w:r>
+        <w:br w:type="textWrapping"/>
+      </w:r>
+      <w:r>
+        <w:rPr>
+          <w:rStyle w:val="StringTok"/>
+        </w:rPr>
+        <w:t xml:space="preserve">    </w:t>
+      </w:r>
+      <w:r>
+        <w:rPr>
+          <w:rStyle w:val="KeywordTok"/>
+        </w:rPr>
+        <w:t xml:space="preserve">geom_histogram</w:t>
+      </w:r>
+      <w:r>
+        <w:rPr>
+          <w:rStyle w:val="NormalTok"/>
+        </w:rPr>
+        <w:t xml:space="preserve">(</w:t>
+      </w:r>
+      <w:r>
+        <w:rPr>
+          <w:rStyle w:val="KeywordTok"/>
+        </w:rPr>
+        <w:t xml:space="preserve">aes</w:t>
+      </w:r>
+      <w:r>
+        <w:rPr>
+          <w:rStyle w:val="NormalTok"/>
+        </w:rPr>
+        <w:t xml:space="preserve">(</w:t>
+      </w:r>
+      <w:r>
+        <w:rPr>
+          <w:rStyle w:val="DataTypeTok"/>
+        </w:rPr>
+        <w:t xml:space="preserve">y =</w:t>
+      </w:r>
+      <w:r>
+        <w:rPr>
+          <w:rStyle w:val="NormalTok"/>
+        </w:rPr>
+        <w:t xml:space="preserve"> ..density..), </w:t>
+      </w:r>
+      <w:r>
+        <w:rPr>
+          <w:rStyle w:val="DataTypeTok"/>
+        </w:rPr>
+        <w:t xml:space="preserve">binwidth =</w:t>
+      </w:r>
+      <w:r>
+        <w:rPr>
+          <w:rStyle w:val="NormalTok"/>
+        </w:rPr>
+        <w:t xml:space="preserve"> </w:t>
+      </w:r>
+      <w:r>
+        <w:rPr>
+          <w:rStyle w:val="DecValTok"/>
+        </w:rPr>
+        <w:t xml:space="preserve">20</w:t>
+      </w:r>
+      <w:r>
+        <w:rPr>
+          <w:rStyle w:val="NormalTok"/>
+        </w:rPr>
+        <w:t xml:space="preserve">) </w:t>
+      </w:r>
+      <w:r>
+        <w:rPr>
+          <w:rStyle w:val="OperatorTok"/>
+        </w:rPr>
+        <w:t xml:space="preserve">+</w:t>
+      </w:r>
+      <w:r>
+        <w:br w:type="textWrapping"/>
+      </w:r>
+      <w:r>
+        <w:rPr>
+          <w:rStyle w:val="StringTok"/>
+        </w:rPr>
+        <w:t xml:space="preserve">    </w:t>
+      </w:r>
+      <w:r>
+        <w:rPr>
+          <w:rStyle w:val="KeywordTok"/>
+        </w:rPr>
+        <w:t xml:space="preserve">scale_y_continuous</w:t>
+      </w:r>
+      <w:r>
+        <w:rPr>
+          <w:rStyle w:val="NormalTok"/>
+        </w:rPr>
+        <w:t xml:space="preserve">(</w:t>
+      </w:r>
+      <w:r>
+        <w:rPr>
+          <w:rStyle w:val="DataTypeTok"/>
+        </w:rPr>
+        <w:t xml:space="preserve">limits =</w:t>
+      </w:r>
+      <w:r>
+        <w:rPr>
+          <w:rStyle w:val="NormalTok"/>
+        </w:rPr>
+        <w:t xml:space="preserve"> </w:t>
+      </w:r>
+      <w:r>
+        <w:rPr>
+          <w:rStyle w:val="KeywordTok"/>
+        </w:rPr>
+        <w:t xml:space="preserve">c</w:t>
+      </w:r>
+      <w:r>
+        <w:rPr>
+          <w:rStyle w:val="NormalTok"/>
+        </w:rPr>
+        <w:t xml:space="preserve">(</w:t>
+      </w:r>
+      <w:r>
+        <w:rPr>
+          <w:rStyle w:val="DecValTok"/>
+        </w:rPr>
+        <w:t xml:space="preserve">0</w:t>
+      </w:r>
+      <w:r>
+        <w:rPr>
+          <w:rStyle w:val="NormalTok"/>
+        </w:rPr>
+        <w:t xml:space="preserve">,.</w:t>
+      </w:r>
+      <w:r>
+        <w:rPr>
+          <w:rStyle w:val="DecValTok"/>
+        </w:rPr>
+        <w:t xml:space="preserve">0175</w:t>
+      </w:r>
+      <w:r>
+        <w:rPr>
+          <w:rStyle w:val="NormalTok"/>
+        </w:rPr>
+        <w:t xml:space="preserve">)) </w:t>
+      </w:r>
+      <w:r>
+        <w:rPr>
+          <w:rStyle w:val="OperatorTok"/>
+        </w:rPr>
+        <w:t xml:space="preserve">+</w:t>
+      </w:r>
+      <w:r>
+        <w:br w:type="textWrapping"/>
+      </w:r>
+      <w:r>
+        <w:rPr>
+          <w:rStyle w:val="StringTok"/>
+        </w:rPr>
+        <w:t xml:space="preserve">    </w:t>
+      </w:r>
+      <w:r>
+        <w:rPr>
+          <w:rStyle w:val="KeywordTok"/>
+        </w:rPr>
+        <w:t xml:space="preserve">labs</w:t>
+      </w:r>
+      <w:r>
+        <w:rPr>
+          <w:rStyle w:val="NormalTok"/>
+        </w:rPr>
+        <w:t xml:space="preserve">(</w:t>
+      </w:r>
+      <w:r>
+        <w:rPr>
+          <w:rStyle w:val="DataTypeTok"/>
+        </w:rPr>
+        <w:t xml:space="preserve">title =</w:t>
+      </w:r>
+      <w:r>
+        <w:rPr>
+          <w:rStyle w:val="NormalTok"/>
+        </w:rPr>
+        <w:t xml:space="preserve"> </w:t>
+      </w:r>
+      <w:r>
+        <w:rPr>
+          <w:rStyle w:val="StringTok"/>
+        </w:rPr>
+        <w:t xml:space="preserve">'Number of Reviews Per MovieLense listed Movie'</w:t>
+      </w:r>
+      <w:r>
+        <w:rPr>
+          <w:rStyle w:val="NormalTok"/>
+        </w:rPr>
+        <w:t xml:space="preserve">)</w:t>
       </w:r>
     </w:p>
     <w:p>
@@ -1067,7 +2337,7 @@
               <a:graphicData uri="http://schemas.openxmlformats.org/drawingml/2006/picture">
                 <pic:pic>
                   <pic:nvPicPr>
-                    <pic:cNvPr descr="Collaborative-Filtering-Recommender_files/figure-docx/unnamed-chunk-11-1.png" id="0" name="Picture"/>
+                    <pic:cNvPr descr="Collaborative-Filtering-Recommender_files/figure-docx/unnamed-chunk-9-1.png" id="0" name="Picture"/>
                     <pic:cNvPicPr>
                       <a:picLocks noChangeArrowheads="1" noChangeAspect="1"/>
                     </pic:cNvPicPr>
@@ -1136,6 +2406,41 @@
       </w:pPr>
       <w:r>
         <w:rPr>
+          <w:rStyle w:val="KeywordTok"/>
+        </w:rPr>
+        <w:t xml:space="preserve">names</w:t>
+      </w:r>
+      <w:r>
+        <w:rPr>
+          <w:rStyle w:val="NormalTok"/>
+        </w:rPr>
+        <w:t xml:space="preserve">(recommenderRegistry</w:t>
+      </w:r>
+      <w:r>
+        <w:rPr>
+          <w:rStyle w:val="OperatorTok"/>
+        </w:rPr>
+        <w:t xml:space="preserve">$</w:t>
+      </w:r>
+      <w:r>
+        <w:rPr>
+          <w:rStyle w:val="KeywordTok"/>
+        </w:rPr>
+        <w:t xml:space="preserve">get_entries</w:t>
+      </w:r>
+      <w:r>
+        <w:rPr>
+          <w:rStyle w:val="NormalTok"/>
+        </w:rPr>
+        <w:t xml:space="preserve">())</w:t>
+      </w:r>
+    </w:p>
+    <w:p>
+      <w:pPr>
+        <w:pStyle w:val="SourceCode"/>
+      </w:pPr>
+      <w:r>
+        <w:rPr>
           <w:rStyle w:val="VerbatimChar"/>
         </w:rPr>
         <w:t xml:space="preserve"> [1] "ALS_realRatingMatrix"            "ALS_implicit_realRatingMatrix"  </w:t>
@@ -1231,6 +2536,140 @@
       </w:r>
       <w:r>
         <w:t xml:space="preserve">. Here, I’ve pulled the descriptions of each of the algorithms available for working with real user ratings data.</w:t>
+      </w:r>
+    </w:p>
+    <w:p>
+      <w:pPr>
+        <w:pStyle w:val="SourceCode"/>
+      </w:pPr>
+      <w:r>
+        <w:rPr>
+          <w:rStyle w:val="KeywordTok"/>
+        </w:rPr>
+        <w:t xml:space="preserve">vapply</w:t>
+      </w:r>
+      <w:r>
+        <w:rPr>
+          <w:rStyle w:val="NormalTok"/>
+        </w:rPr>
+        <w:t xml:space="preserve">(recommenderRegistry</w:t>
+      </w:r>
+      <w:r>
+        <w:rPr>
+          <w:rStyle w:val="OperatorTok"/>
+        </w:rPr>
+        <w:t xml:space="preserve">$</w:t>
+      </w:r>
+      <w:r>
+        <w:rPr>
+          <w:rStyle w:val="KeywordTok"/>
+        </w:rPr>
+        <w:t xml:space="preserve">get_entries</w:t>
+      </w:r>
+      <w:r>
+        <w:rPr>
+          <w:rStyle w:val="NormalTok"/>
+        </w:rPr>
+        <w:t xml:space="preserve">(</w:t>
+      </w:r>
+      <w:r>
+        <w:rPr>
+          <w:rStyle w:val="DataTypeTok"/>
+        </w:rPr>
+        <w:t xml:space="preserve">dataType =</w:t>
+      </w:r>
+      <w:r>
+        <w:rPr>
+          <w:rStyle w:val="NormalTok"/>
+        </w:rPr>
+        <w:t xml:space="preserve"> </w:t>
+      </w:r>
+      <w:r>
+        <w:rPr>
+          <w:rStyle w:val="StringTok"/>
+        </w:rPr>
+        <w:t xml:space="preserve">"realRatingMatrix"</w:t>
+      </w:r>
+      <w:r>
+        <w:rPr>
+          <w:rStyle w:val="NormalTok"/>
+        </w:rPr>
+        <w:t xml:space="preserve">), </w:t>
+      </w:r>
+      <w:r>
+        <w:br w:type="textWrapping"/>
+      </w:r>
+      <w:r>
+        <w:rPr>
+          <w:rStyle w:val="NormalTok"/>
+        </w:rPr>
+        <w:t xml:space="preserve">       </w:t>
+      </w:r>
+      <w:r>
+        <w:rPr>
+          <w:rStyle w:val="StringTok"/>
+        </w:rPr>
+        <w:t xml:space="preserve">'[['</w:t>
+      </w:r>
+      <w:r>
+        <w:rPr>
+          <w:rStyle w:val="NormalTok"/>
+        </w:rPr>
+        <w:t xml:space="preserve">, </w:t>
+      </w:r>
+      <w:r>
+        <w:br w:type="textWrapping"/>
+      </w:r>
+      <w:r>
+        <w:rPr>
+          <w:rStyle w:val="NormalTok"/>
+        </w:rPr>
+        <w:t xml:space="preserve">       </w:t>
+      </w:r>
+      <w:r>
+        <w:rPr>
+          <w:rStyle w:val="DataTypeTok"/>
+        </w:rPr>
+        <w:t xml:space="preserve">FUN.VALUE =</w:t>
+      </w:r>
+      <w:r>
+        <w:rPr>
+          <w:rStyle w:val="NormalTok"/>
+        </w:rPr>
+        <w:t xml:space="preserve"> </w:t>
+      </w:r>
+      <w:r>
+        <w:rPr>
+          <w:rStyle w:val="StringTok"/>
+        </w:rPr>
+        <w:t xml:space="preserve">"character"</w:t>
+      </w:r>
+      <w:r>
+        <w:rPr>
+          <w:rStyle w:val="NormalTok"/>
+        </w:rPr>
+        <w:t xml:space="preserve">, </w:t>
+      </w:r>
+      <w:r>
+        <w:br w:type="textWrapping"/>
+      </w:r>
+      <w:r>
+        <w:rPr>
+          <w:rStyle w:val="NormalTok"/>
+        </w:rPr>
+        <w:t xml:space="preserve">       </w:t>
+      </w:r>
+      <w:r>
+        <w:rPr>
+          <w:rStyle w:val="StringTok"/>
+        </w:rPr>
+        <w:t xml:space="preserve">"description"</w:t>
+      </w:r>
+      <w:r>
+        <w:rPr>
+          <w:rStyle w:val="NormalTok"/>
+        </w:rPr>
+        <w:t xml:space="preserve">)</w:t>
       </w:r>
     </w:p>
     <w:p>
@@ -1735,6 +3174,80 @@
       </w:pPr>
       <w:r>
         <w:t xml:space="preserve">** maybe visualize the distribution of user ratings here too after normalization vs. before normalization **</w:t>
+      </w:r>
+    </w:p>
+    <w:p>
+      <w:pPr>
+        <w:pStyle w:val="SourceCode"/>
+      </w:pPr>
+      <w:r>
+        <w:rPr>
+          <w:rStyle w:val="NormalTok"/>
+        </w:rPr>
+        <w:t xml:space="preserve">movie_r_norm &lt;-</w:t>
+      </w:r>
+      <w:r>
+        <w:rPr>
+          <w:rStyle w:val="StringTok"/>
+        </w:rPr>
+        <w:t xml:space="preserve"> </w:t>
+      </w:r>
+      <w:r>
+        <w:rPr>
+          <w:rStyle w:val="KeywordTok"/>
+        </w:rPr>
+        <w:t xml:space="preserve">normalize</w:t>
+      </w:r>
+      <w:r>
+        <w:rPr>
+          <w:rStyle w:val="NormalTok"/>
+        </w:rPr>
+        <w:t xml:space="preserve">(movie_r, </w:t>
+      </w:r>
+      <w:r>
+        <w:rPr>
+          <w:rStyle w:val="DataTypeTok"/>
+        </w:rPr>
+        <w:t xml:space="preserve">method =</w:t>
+      </w:r>
+      <w:r>
+        <w:rPr>
+          <w:rStyle w:val="NormalTok"/>
+        </w:rPr>
+        <w:t xml:space="preserve"> </w:t>
+      </w:r>
+      <w:r>
+        <w:rPr>
+          <w:rStyle w:val="StringTok"/>
+        </w:rPr>
+        <w:t xml:space="preserve">'center'</w:t>
+      </w:r>
+      <w:r>
+        <w:rPr>
+          <w:rStyle w:val="NormalTok"/>
+        </w:rPr>
+        <w:t xml:space="preserve">) </w:t>
+      </w:r>
+      <w:r>
+        <w:rPr>
+          <w:rStyle w:val="CommentTok"/>
+        </w:rPr>
+        <w:t xml:space="preserve"># for visual comparison purposes. </w:t>
+      </w:r>
+      <w:r>
+        <w:br w:type="textWrapping"/>
+      </w:r>
+      <w:r>
+        <w:rPr>
+          <w:rStyle w:val="KeywordTok"/>
+        </w:rPr>
+        <w:t xml:space="preserve">remove</w:t>
+      </w:r>
+      <w:r>
+        <w:rPr>
+          <w:rStyle w:val="NormalTok"/>
+        </w:rPr>
+        <w:t xml:space="preserve">(movie_r_norm)</w:t>
       </w:r>
     </w:p>
     <w:p>
@@ -2888,7 +4401,360 @@
     </w:p>
     <w:p>
       <w:pPr>
-        <w:pStyle w:val="BodyText"/>
+        <w:pStyle w:val="SourceCode"/>
+      </w:pPr>
+      <w:r>
+        <w:rPr>
+          <w:rStyle w:val="NormalTok"/>
+        </w:rPr>
+        <w:t xml:space="preserve">test_user_error_data &lt;-</w:t>
+      </w:r>
+      <w:r>
+        <w:rPr>
+          <w:rStyle w:val="StringTok"/>
+        </w:rPr>
+        <w:t xml:space="preserve"> </w:t>
+      </w:r>
+      <w:r>
+        <w:rPr>
+          <w:rStyle w:val="KeywordTok"/>
+        </w:rPr>
+        <w:t xml:space="preserve">data.frame</w:t>
+      </w:r>
+      <w:r>
+        <w:rPr>
+          <w:rStyle w:val="NormalTok"/>
+        </w:rPr>
+        <w:t xml:space="preserve">(</w:t>
+      </w:r>
+      <w:r>
+        <w:rPr>
+          <w:rStyle w:val="DataTypeTok"/>
+        </w:rPr>
+        <w:t xml:space="preserve">user_id =</w:t>
+      </w:r>
+      <w:r>
+        <w:rPr>
+          <w:rStyle w:val="NormalTok"/>
+        </w:rPr>
+        <w:t xml:space="preserve"> </w:t>
+      </w:r>
+      <w:r>
+        <w:rPr>
+          <w:rStyle w:val="KeywordTok"/>
+        </w:rPr>
+        <w:t xml:space="preserve">as.numeric</w:t>
+      </w:r>
+      <w:r>
+        <w:rPr>
+          <w:rStyle w:val="NormalTok"/>
+        </w:rPr>
+        <w:t xml:space="preserve">(</w:t>
+      </w:r>
+      <w:r>
+        <w:rPr>
+          <w:rStyle w:val="KeywordTok"/>
+        </w:rPr>
+        <w:t xml:space="preserve">row.names</w:t>
+      </w:r>
+      <w:r>
+        <w:rPr>
+          <w:rStyle w:val="NormalTok"/>
+        </w:rPr>
+        <w:t xml:space="preserve">(test_error)),</w:t>
+      </w:r>
+      <w:r>
+        <w:br w:type="textWrapping"/>
+      </w:r>
+      <w:r>
+        <w:rPr>
+          <w:rStyle w:val="NormalTok"/>
+        </w:rPr>
+        <w:t xml:space="preserve">                                   </w:t>
+      </w:r>
+      <w:r>
+        <w:rPr>
+          <w:rStyle w:val="DataTypeTok"/>
+        </w:rPr>
+        <w:t xml:space="preserve">rmse =</w:t>
+      </w:r>
+      <w:r>
+        <w:rPr>
+          <w:rStyle w:val="NormalTok"/>
+        </w:rPr>
+        <w:t xml:space="preserve"> test_error[, </w:t>
+      </w:r>
+      <w:r>
+        <w:rPr>
+          <w:rStyle w:val="DecValTok"/>
+        </w:rPr>
+        <w:t xml:space="preserve">1</w:t>
+      </w:r>
+      <w:r>
+        <w:rPr>
+          <w:rStyle w:val="NormalTok"/>
+        </w:rPr>
+        <w:t xml:space="preserve">],</w:t>
+      </w:r>
+      <w:r>
+        <w:br w:type="textWrapping"/>
+      </w:r>
+      <w:r>
+        <w:rPr>
+          <w:rStyle w:val="NormalTok"/>
+        </w:rPr>
+        <w:t xml:space="preserve">                                   </w:t>
+      </w:r>
+      <w:r>
+        <w:rPr>
+          <w:rStyle w:val="DataTypeTok"/>
+        </w:rPr>
+        <w:t xml:space="preserve">predicted_items_cnt =</w:t>
+      </w:r>
+      <w:r>
+        <w:rPr>
+          <w:rStyle w:val="NormalTok"/>
+        </w:rPr>
+        <w:t xml:space="preserve"> </w:t>
+      </w:r>
+      <w:r>
+        <w:rPr>
+          <w:rStyle w:val="KeywordTok"/>
+        </w:rPr>
+        <w:t xml:space="preserve">rowCounts</w:t>
+      </w:r>
+      <w:r>
+        <w:rPr>
+          <w:rStyle w:val="NormalTok"/>
+        </w:rPr>
+        <w:t xml:space="preserve">(</w:t>
+      </w:r>
+      <w:r>
+        <w:rPr>
+          <w:rStyle w:val="KeywordTok"/>
+        </w:rPr>
+        <w:t xml:space="preserve">getData</w:t>
+      </w:r>
+      <w:r>
+        <w:rPr>
+          <w:rStyle w:val="NormalTok"/>
+        </w:rPr>
+        <w:t xml:space="preserve">(model_train_scheme, </w:t>
+      </w:r>
+      <w:r>
+        <w:rPr>
+          <w:rStyle w:val="StringTok"/>
+        </w:rPr>
+        <w:t xml:space="preserve">"unknown"</w:t>
+      </w:r>
+      <w:r>
+        <w:rPr>
+          <w:rStyle w:val="NormalTok"/>
+        </w:rPr>
+        <w:t xml:space="preserve">))) </w:t>
+      </w:r>
+      <w:r>
+        <w:rPr>
+          <w:rStyle w:val="CommentTok"/>
+        </w:rPr>
+        <w:t xml:space="preserve"># coerce from matrix to df.</w:t>
+      </w:r>
+      <w:r>
+        <w:br w:type="textWrapping"/>
+      </w:r>
+      <w:r>
+        <w:br w:type="textWrapping"/>
+      </w:r>
+      <w:r>
+        <w:rPr>
+          <w:rStyle w:val="NormalTok"/>
+        </w:rPr>
+        <w:t xml:space="preserve">test_user_error_data </w:t>
+      </w:r>
+      <w:r>
+        <w:rPr>
+          <w:rStyle w:val="OperatorTok"/>
+        </w:rPr>
+        <w:t xml:space="preserve">%&gt;%</w:t>
+      </w:r>
+      <w:r>
+        <w:br w:type="textWrapping"/>
+      </w:r>
+      <w:r>
+        <w:rPr>
+          <w:rStyle w:val="StringTok"/>
+        </w:rPr>
+        <w:t xml:space="preserve">  </w:t>
+      </w:r>
+      <w:r>
+        <w:rPr>
+          <w:rStyle w:val="KeywordTok"/>
+        </w:rPr>
+        <w:t xml:space="preserve">ggplot</w:t>
+      </w:r>
+      <w:r>
+        <w:rPr>
+          <w:rStyle w:val="NormalTok"/>
+        </w:rPr>
+        <w:t xml:space="preserve">(</w:t>
+      </w:r>
+      <w:r>
+        <w:rPr>
+          <w:rStyle w:val="KeywordTok"/>
+        </w:rPr>
+        <w:t xml:space="preserve">aes</w:t>
+      </w:r>
+      <w:r>
+        <w:rPr>
+          <w:rStyle w:val="NormalTok"/>
+        </w:rPr>
+        <w:t xml:space="preserve">(rmse)) </w:t>
+      </w:r>
+      <w:r>
+        <w:rPr>
+          <w:rStyle w:val="OperatorTok"/>
+        </w:rPr>
+        <w:t xml:space="preserve">+</w:t>
+      </w:r>
+      <w:r>
+        <w:rPr>
+          <w:rStyle w:val="StringTok"/>
+        </w:rPr>
+        <w:t xml:space="preserve">  </w:t>
+      </w:r>
+      <w:r>
+        <w:br w:type="textWrapping"/>
+      </w:r>
+      <w:r>
+        <w:rPr>
+          <w:rStyle w:val="StringTok"/>
+        </w:rPr>
+        <w:t xml:space="preserve">    </w:t>
+      </w:r>
+      <w:r>
+        <w:rPr>
+          <w:rStyle w:val="KeywordTok"/>
+        </w:rPr>
+        <w:t xml:space="preserve">geom_histogram</w:t>
+      </w:r>
+      <w:r>
+        <w:rPr>
+          <w:rStyle w:val="NormalTok"/>
+        </w:rPr>
+        <w:t xml:space="preserve">(</w:t>
+      </w:r>
+      <w:r>
+        <w:rPr>
+          <w:rStyle w:val="KeywordTok"/>
+        </w:rPr>
+        <w:t xml:space="preserve">aes</w:t>
+      </w:r>
+      <w:r>
+        <w:rPr>
+          <w:rStyle w:val="NormalTok"/>
+        </w:rPr>
+        <w:t xml:space="preserve">(</w:t>
+      </w:r>
+      <w:r>
+        <w:rPr>
+          <w:rStyle w:val="DataTypeTok"/>
+        </w:rPr>
+        <w:t xml:space="preserve">y =</w:t>
+      </w:r>
+      <w:r>
+        <w:rPr>
+          <w:rStyle w:val="NormalTok"/>
+        </w:rPr>
+        <w:t xml:space="preserve"> ..density..)) </w:t>
+      </w:r>
+      <w:r>
+        <w:rPr>
+          <w:rStyle w:val="OperatorTok"/>
+        </w:rPr>
+        <w:t xml:space="preserve">+</w:t>
+      </w:r>
+      <w:r>
+        <w:br w:type="textWrapping"/>
+      </w:r>
+      <w:r>
+        <w:rPr>
+          <w:rStyle w:val="StringTok"/>
+        </w:rPr>
+        <w:t xml:space="preserve">    </w:t>
+      </w:r>
+      <w:r>
+        <w:rPr>
+          <w:rStyle w:val="KeywordTok"/>
+        </w:rPr>
+        <w:t xml:space="preserve">labs</w:t>
+      </w:r>
+      <w:r>
+        <w:rPr>
+          <w:rStyle w:val="NormalTok"/>
+        </w:rPr>
+        <w:t xml:space="preserve">(</w:t>
+      </w:r>
+      <w:r>
+        <w:rPr>
+          <w:rStyle w:val="DataTypeTok"/>
+        </w:rPr>
+        <w:t xml:space="preserve">title =</w:t>
+      </w:r>
+      <w:r>
+        <w:rPr>
+          <w:rStyle w:val="NormalTok"/>
+        </w:rPr>
+        <w:t xml:space="preserve"> </w:t>
+      </w:r>
+      <w:r>
+        <w:rPr>
+          <w:rStyle w:val="StringTok"/>
+        </w:rPr>
+        <w:t xml:space="preserve">'RMSE on Predicted Recommendations per Test User'</w:t>
+      </w:r>
+      <w:r>
+        <w:rPr>
+          <w:rStyle w:val="NormalTok"/>
+        </w:rPr>
+        <w:t xml:space="preserve">,</w:t>
+      </w:r>
+      <w:r>
+        <w:br w:type="textWrapping"/>
+      </w:r>
+      <w:r>
+        <w:rPr>
+          <w:rStyle w:val="NormalTok"/>
+        </w:rPr>
+        <w:t xml:space="preserve">         </w:t>
+      </w:r>
+      <w:r>
+        <w:rPr>
+          <w:rStyle w:val="DataTypeTok"/>
+        </w:rPr>
+        <w:t xml:space="preserve">subtitle =</w:t>
+      </w:r>
+      <w:r>
+        <w:rPr>
+          <w:rStyle w:val="NormalTok"/>
+        </w:rPr>
+        <w:t xml:space="preserve"> </w:t>
+      </w:r>
+      <w:r>
+        <w:rPr>
+          <w:rStyle w:val="StringTok"/>
+        </w:rPr>
+        <w:t xml:space="preserve">"User-Based Collaborative Filtering using Cosine Similarity"</w:t>
+      </w:r>
+      <w:r>
+        <w:rPr>
+          <w:rStyle w:val="NormalTok"/>
+        </w:rPr>
+        <w:t xml:space="preserve">)</w:t>
+      </w:r>
+    </w:p>
+    <w:p>
+      <w:pPr>
+        <w:pStyle w:val="FirstParagraph"/>
       </w:pPr>
       <w:r>
         <w:drawing>
@@ -2900,7 +4766,7 @@
               <a:graphicData uri="http://schemas.openxmlformats.org/drawingml/2006/picture">
                 <pic:pic>
                   <pic:nvPicPr>
-                    <pic:cNvPr descr="Collaborative-Filtering-Recommender_files/figure-docx/unnamed-chunk-21-1.png" id="0" name="Picture"/>
+                    <pic:cNvPr descr="Collaborative-Filtering-Recommender_files/figure-docx/unnamed-chunk-19-1.png" id="0" name="Picture"/>
                     <pic:cNvPicPr>
                       <a:picLocks noChangeArrowheads="1" noChangeAspect="1"/>
                     </pic:cNvPicPr>

</xml_diff>